<commit_message>
add Ricker model outputs
</commit_message>
<xml_diff>
--- a/ASSAMC/docs/RickerBiasAdjustment.docx
+++ b/ASSAMC/docs/RickerBiasAdjustment.docx
@@ -42,20 +42,50 @@
     </w:p>
     <w:p>
       <w:pPr>
-        <w:pStyle w:val="Heading2"/>
-      </w:pPr>
-      <w:bookmarkStart w:id="21" w:name="ricker-model-in-bam-ss-and-amak-and-the-conversion-function"/>
-      <w:bookmarkEnd w:id="21"/>
-      <w:r>
-        <w:t xml:space="preserve">1. Ricker model in BAM, SS, and AMAK and the conversion function</w:t>
+        <w:numPr>
+          <w:numId w:val="1001"/>
+          <w:ilvl w:val="0"/>
+        </w:numPr>
+      </w:pPr>
+      <w:r>
+        <w:rPr>
+          <w:b/>
+        </w:rPr>
+        <w:t xml:space="preserve">R Markdown File Link:</w:t>
       </w:r>
     </w:p>
     <w:p>
       <w:pPr>
+        <w:numPr>
+          <w:numId w:val="1000"/>
+          <w:ilvl w:val="0"/>
+        </w:numPr>
+      </w:pPr>
+      <w:hyperlink r:id="rId21">
+        <w:r>
+          <w:rPr>
+            <w:rStyle w:val="Hyperlink"/>
+          </w:rPr>
+          <w:t xml:space="preserve">https://github.com/Bai-Li-NOAA/Age_Structured_Stock_Assessment_Model_Comparison/blob/full-features/ASSAMC/docs/RickerBiasAdjustment.Rmd</w:t>
+        </w:r>
+      </w:hyperlink>
+    </w:p>
+    <w:p>
+      <w:pPr>
+        <w:pStyle w:val="Heading2"/>
+      </w:pPr>
+      <w:bookmarkStart w:id="22" w:name="ricker-model-in-bam-ss-and-amak-and-the-conversion-function"/>
+      <w:bookmarkEnd w:id="22"/>
+      <w:r>
+        <w:t xml:space="preserve">1. Ricker model in BAM, SS, and AMAK and the conversion function</w:t>
+      </w:r>
+    </w:p>
+    <w:p>
+      <w:pPr>
         <w:pStyle w:val="Heading3"/>
       </w:pPr>
-      <w:bookmarkStart w:id="22" w:name="bam-method"/>
-      <w:bookmarkEnd w:id="22"/>
+      <w:bookmarkStart w:id="23" w:name="bam-method"/>
+      <w:bookmarkEnd w:id="23"/>
       <w:r>
         <w:t xml:space="preserve">1.1 BAM method</w:t>
       </w:r>
@@ -487,8 +517,8 @@
       <w:pPr>
         <w:pStyle w:val="Heading3"/>
       </w:pPr>
-      <w:bookmarkStart w:id="23" w:name="ss-method"/>
-      <w:bookmarkEnd w:id="23"/>
+      <w:bookmarkStart w:id="24" w:name="ss-method"/>
+      <w:bookmarkEnd w:id="24"/>
       <w:r>
         <w:t xml:space="preserve">1.2 SS method</w:t>
       </w:r>
@@ -917,8 +947,8 @@
       <w:pPr>
         <w:pStyle w:val="Heading3"/>
       </w:pPr>
-      <w:bookmarkStart w:id="24" w:name="amak-method-to-be-compared..."/>
-      <w:bookmarkEnd w:id="24"/>
+      <w:bookmarkStart w:id="25" w:name="amak-method-to-be-compared..."/>
+      <w:bookmarkEnd w:id="25"/>
       <w:r>
         <w:t xml:space="preserve">1.3 AMAK method (To be compared...)</w:t>
       </w:r>
@@ -1130,8 +1160,8 @@
       <w:pPr>
         <w:pStyle w:val="Heading3"/>
       </w:pPr>
-      <w:bookmarkStart w:id="25" w:name="compare-bam-and-ss-estimates-following-eriks-method"/>
-      <w:bookmarkEnd w:id="25"/>
+      <w:bookmarkStart w:id="26" w:name="compare-bam-and-ss-estimates-following-eriks-method"/>
+      <w:bookmarkEnd w:id="26"/>
       <w:r>
         <w:t xml:space="preserve">1.4 Compare BAM and SS estimates following Erik's method</w:t>
       </w:r>
@@ -1162,7 +1192,7 @@
         <w:rPr>
           <w:rStyle w:val="VerbatimChar"/>
         </w:rPr>
-        <w:t xml:space="preserve">## BAM_Median_R0=1000000.0000007</w:t>
+        <w:t xml:space="preserve">## BAM_Median_R0=1000000.00000038</w:t>
       </w:r>
       <w:r>
         <w:br w:type="textWrapping"/>
@@ -1171,7 +1201,7 @@
         <w:rPr>
           <w:rStyle w:val="VerbatimChar"/>
         </w:rPr>
-        <w:t xml:space="preserve">## BAM_Median_h=0.751697762807624</w:t>
+        <w:t xml:space="preserve">## BAM_Median_h=0.751492136924072</w:t>
       </w:r>
       <w:r>
         <w:br w:type="textWrapping"/>
@@ -1180,7 +1210,7 @@
         <w:rPr>
           <w:rStyle w:val="VerbatimChar"/>
         </w:rPr>
-        <w:t xml:space="preserve">## SS_Mean_R0=1242388.30382867</w:t>
+        <w:t xml:space="preserve">## SS_Mean_R0=1240775.05458453</w:t>
       </w:r>
       <w:r>
         <w:br w:type="textWrapping"/>
@@ -1189,7 +1219,7 @@
         <w:rPr>
           <w:rStyle w:val="VerbatimChar"/>
         </w:rPr>
-        <w:t xml:space="preserve">## SS_Mean_h=0.930889947871603</w:t>
+        <w:t xml:space="preserve">## SS_Mean_h=0.931148807247154</w:t>
       </w:r>
     </w:p>
     <w:p>
@@ -1212,7 +1242,7 @@
                     </pic:cNvPicPr>
                   </pic:nvPicPr>
                   <pic:blipFill>
-                    <a:blip r:embed="rId26"/>
+                    <a:blip r:embed="rId27"/>
                     <a:stretch>
                       <a:fillRect/>
                     </a:stretch>
@@ -1260,8 +1290,8 @@
       <w:pPr>
         <w:pStyle w:val="Heading3"/>
       </w:pPr>
-      <w:bookmarkStart w:id="27" w:name="conversion-function"/>
-      <w:bookmarkEnd w:id="27"/>
+      <w:bookmarkStart w:id="28" w:name="conversion-function"/>
+      <w:bookmarkEnd w:id="28"/>
       <w:r>
         <w:t xml:space="preserve">1.5 Conversion function</w:t>
       </w:r>
@@ -1270,8 +1300,8 @@
       <w:pPr>
         <w:pStyle w:val="Heading4"/>
       </w:pPr>
-      <w:bookmarkStart w:id="28" w:name="the-conversion-function-following-chriss-method"/>
-      <w:bookmarkEnd w:id="28"/>
+      <w:bookmarkStart w:id="29" w:name="the-conversion-function-following-chriss-method"/>
+      <w:bookmarkEnd w:id="29"/>
       <w:r>
         <w:t xml:space="preserve">1.5.1 The conversion function following Chris's method</w:t>
       </w:r>
@@ -1954,8 +1984,8 @@
       <w:pPr>
         <w:pStyle w:val="Heading4"/>
       </w:pPr>
-      <w:bookmarkStart w:id="29" w:name="inputs-median-r0-median-h-phi-sigmar-mean2med-and-outputs-mean-r0bc-and-mean-hbc"/>
-      <w:bookmarkEnd w:id="29"/>
+      <w:bookmarkStart w:id="30" w:name="inputs-median-r0-median-h-phi-sigmar-mean2med-and-outputs-mean-r0bc-and-mean-hbc"/>
+      <w:bookmarkEnd w:id="30"/>
       <w:r>
         <w:t xml:space="preserve">1.5.2 Inputs (Median R0, median h, phi, sigmaR, mean2med) and outputs (Mean R0BC and mean hBC)</w:t>
       </w:r>
@@ -2040,8 +2070,8 @@
       <w:pPr>
         <w:pStyle w:val="Heading4"/>
       </w:pPr>
-      <w:bookmarkStart w:id="30" w:name="validation-check"/>
-      <w:bookmarkEnd w:id="30"/>
+      <w:bookmarkStart w:id="31" w:name="validation-check"/>
+      <w:bookmarkEnd w:id="31"/>
       <w:r>
         <w:t xml:space="preserve">1.5.3 Validation check</w:t>
       </w:r>
@@ -3113,7 +3143,7 @@
                     </pic:cNvPicPr>
                   </pic:nvPicPr>
                   <pic:blipFill>
-                    <a:blip r:embed="rId31"/>
+                    <a:blip r:embed="rId32"/>
                     <a:stretch>
                       <a:fillRect/>
                     </a:stretch>
@@ -3161,8 +3191,8 @@
       <w:pPr>
         <w:pStyle w:val="Heading2"/>
       </w:pPr>
-      <w:bookmarkStart w:id="32" w:name="ricker-model-from-dorn-2002-and-the-conversion-function"/>
-      <w:bookmarkEnd w:id="32"/>
+      <w:bookmarkStart w:id="33" w:name="ricker-model-from-dorn-2002-and-the-conversion-function"/>
+      <w:bookmarkEnd w:id="33"/>
       <w:r>
         <w:t xml:space="preserve">2. Ricker model from Dorn 2002 and the conversion function</w:t>
       </w:r>
@@ -3171,8 +3201,8 @@
       <w:pPr>
         <w:pStyle w:val="Heading3"/>
       </w:pPr>
-      <w:bookmarkStart w:id="33" w:name="curvature-parameter-alpha-and-steepness-h-from-dorn-2002"/>
-      <w:bookmarkEnd w:id="33"/>
+      <w:bookmarkStart w:id="34" w:name="curvature-parameter-alpha-and-steepness-h-from-dorn-2002"/>
+      <w:bookmarkEnd w:id="34"/>
       <w:r>
         <w:t xml:space="preserve">2.1 Curvature parameter</w:t>
       </w:r>
@@ -3210,7 +3240,7 @@
         <w:pStyle w:val="FirstParagraph"/>
       </w:pPr>
       <w:r>
-        <w:t xml:space="preserve">The Ricker curve with paramters median virgin recruitment</w:t>
+        <w:t xml:space="preserve">The Ricker curve with parameters median virgin recruitment</w:t>
       </w:r>
       <w:r>
         <w:t xml:space="preserve"> </w:t>
@@ -4048,12 +4078,12 @@
         <w:pStyle w:val="BodyText"/>
       </w:pPr>
       <w:r>
-        <w:t xml:space="preserve">The euqations were derived following</w:t>
-      </w:r>
-      <w:r>
-        <w:t xml:space="preserve"> </w:t>
-      </w:r>
-      <w:hyperlink r:id="rId34">
+        <w:t xml:space="preserve">The equations were derived following</w:t>
+      </w:r>
+      <w:r>
+        <w:t xml:space="preserve"> </w:t>
+      </w:r>
+      <w:hyperlink r:id="rId35">
         <w:r>
           <w:rPr>
             <w:rStyle w:val="Hyperlink"/>
@@ -4070,7 +4100,7 @@
       <w:r>
         <w:t xml:space="preserve"> </w:t>
       </w:r>
-      <w:hyperlink r:id="rId35">
+      <w:hyperlink r:id="rId36">
         <w:r>
           <w:rPr>
             <w:rStyle w:val="Hyperlink"/>
@@ -4138,7 +4168,7 @@
                     </pic:cNvPicPr>
                   </pic:nvPicPr>
                   <pic:blipFill>
-                    <a:blip r:embed="rId36"/>
+                    <a:blip r:embed="rId37"/>
                     <a:stretch>
                       <a:fillRect/>
                     </a:stretch>
@@ -4198,15 +4228,15 @@
         <w:t xml:space="preserve"> </w:t>
       </w:r>
       <w:r>
-        <w:t xml:space="preserve">in Ricker model from Dorn 2002.</w:t>
+        <w:t xml:space="preserve">in the Ricker model from Dorn 2002.</w:t>
       </w:r>
     </w:p>
     <w:p>
       <w:pPr>
         <w:pStyle w:val="Heading3"/>
       </w:pPr>
-      <w:bookmarkStart w:id="37" w:name="the-final-conversion-function-with-consideration-of-conversion-between-alpha-and-true-steepness-h-in-dorn-2002"/>
-      <w:bookmarkEnd w:id="37"/>
+      <w:bookmarkStart w:id="38" w:name="the-final-conversion-function-with-consideration-of-conversion-between-alpha-and-true-steepness-h-in-dorn-2002"/>
+      <w:bookmarkEnd w:id="38"/>
       <w:r>
         <w:t xml:space="preserve">2.2 The final conversion function with consideration of conversion between</w:t>
       </w:r>
@@ -4977,8 +5007,8 @@
       <w:pPr>
         <w:pStyle w:val="Heading3"/>
       </w:pPr>
-      <w:bookmarkStart w:id="38" w:name="inputs-median-r0-median-h-phi-sigmar-mean2med-and-outputs-mean-r0bc-and-mean-hbc-1"/>
-      <w:bookmarkEnd w:id="38"/>
+      <w:bookmarkStart w:id="39" w:name="inputs-median-r0-median-h-phi-sigmar-mean2med-and-outputs-mean-r0bc-and-mean-hbc-1"/>
+      <w:bookmarkEnd w:id="39"/>
       <w:r>
         <w:t xml:space="preserve">2.3 Inputs (Median R0, median h, phi, sigmaR, mean2med) and outputs (Mean R0BC and mean hBC)</w:t>
       </w:r>
@@ -5063,8 +5093,8 @@
       <w:pPr>
         <w:pStyle w:val="Heading3"/>
       </w:pPr>
-      <w:bookmarkStart w:id="39" w:name="validation-check-1"/>
-      <w:bookmarkEnd w:id="39"/>
+      <w:bookmarkStart w:id="40" w:name="validation-check-1"/>
+      <w:bookmarkEnd w:id="40"/>
       <w:r>
         <w:t xml:space="preserve">2.4 Validation check</w:t>
       </w:r>
@@ -6136,7 +6166,7 @@
                     </pic:cNvPicPr>
                   </pic:nvPicPr>
                   <pic:blipFill>
-                    <a:blip r:embed="rId40"/>
+                    <a:blip r:embed="rId41"/>
                     <a:stretch>
                       <a:fillRect/>
                     </a:stretch>
@@ -6184,8 +6214,8 @@
       <w:pPr>
         <w:pStyle w:val="Heading3"/>
       </w:pPr>
-      <w:bookmarkStart w:id="41" w:name="median-and-mean-virgin-recruitment-and-steepness-over-a-range-of-steepness-and-sigmar"/>
-      <w:bookmarkEnd w:id="41"/>
+      <w:bookmarkStart w:id="42" w:name="median-and-mean-virgin-recruitment-and-steepness-over-a-range-of-steepness-and-sigmar"/>
+      <w:bookmarkEnd w:id="42"/>
       <w:r>
         <w:t xml:space="preserve">2.5. Median and mean virgin recruitment and steepness over a range of steepness and sigmaR</w:t>
       </w:r>
@@ -6205,48 +6235,6 @@
                 <pic:pic>
                   <pic:nvPicPr>
                     <pic:cNvPr descr="RickerBiasAdjustment_files/figure-docx/unnamed-chunk-11-1.png" id="0" name="Picture"/>
-                    <pic:cNvPicPr>
-                      <a:picLocks noChangeArrowheads="1" noChangeAspect="1"/>
-                    </pic:cNvPicPr>
-                  </pic:nvPicPr>
-                  <pic:blipFill>
-                    <a:blip r:embed="rId42"/>
-                    <a:stretch>
-                      <a:fillRect/>
-                    </a:stretch>
-                  </pic:blipFill>
-                  <pic:spPr bwMode="auto">
-                    <a:xfrm>
-                      <a:off x="0" y="0"/>
-                      <a:ext cx="4620126" cy="3696101"/>
-                    </a:xfrm>
-                    <a:prstGeom prst="rect">
-                      <a:avLst/>
-                    </a:prstGeom>
-                    <a:noFill/>
-                    <a:ln w="9525">
-                      <a:noFill/>
-                      <a:headEnd/>
-                      <a:tailEnd/>
-                    </a:ln>
-                  </pic:spPr>
-                </pic:pic>
-              </a:graphicData>
-            </a:graphic>
-          </wp:inline>
-        </w:drawing>
-      </w:r>
-      <w:r>
-        <w:drawing>
-          <wp:inline>
-            <wp:extent cx="4620126" cy="3696101"/>
-            <wp:effectExtent b="0" l="0" r="0" t="0"/>
-            <wp:docPr descr="" title="" id="1" name="Picture"/>
-            <a:graphic>
-              <a:graphicData uri="http://schemas.openxmlformats.org/drawingml/2006/picture">
-                <pic:pic>
-                  <pic:nvPicPr>
-                    <pic:cNvPr descr="RickerBiasAdjustment_files/figure-docx/unnamed-chunk-11-2.png" id="0" name="Picture"/>
                     <pic:cNvPicPr>
                       <a:picLocks noChangeArrowheads="1" noChangeAspect="1"/>
                     </pic:cNvPicPr>
@@ -6278,6 +6266,48 @@
           </wp:inline>
         </w:drawing>
       </w:r>
+      <w:r>
+        <w:drawing>
+          <wp:inline>
+            <wp:extent cx="4620126" cy="3696101"/>
+            <wp:effectExtent b="0" l="0" r="0" t="0"/>
+            <wp:docPr descr="" title="" id="1" name="Picture"/>
+            <a:graphic>
+              <a:graphicData uri="http://schemas.openxmlformats.org/drawingml/2006/picture">
+                <pic:pic>
+                  <pic:nvPicPr>
+                    <pic:cNvPr descr="RickerBiasAdjustment_files/figure-docx/unnamed-chunk-11-2.png" id="0" name="Picture"/>
+                    <pic:cNvPicPr>
+                      <a:picLocks noChangeArrowheads="1" noChangeAspect="1"/>
+                    </pic:cNvPicPr>
+                  </pic:nvPicPr>
+                  <pic:blipFill>
+                    <a:blip r:embed="rId44"/>
+                    <a:stretch>
+                      <a:fillRect/>
+                    </a:stretch>
+                  </pic:blipFill>
+                  <pic:spPr bwMode="auto">
+                    <a:xfrm>
+                      <a:off x="0" y="0"/>
+                      <a:ext cx="4620126" cy="3696101"/>
+                    </a:xfrm>
+                    <a:prstGeom prst="rect">
+                      <a:avLst/>
+                    </a:prstGeom>
+                    <a:noFill/>
+                    <a:ln w="9525">
+                      <a:noFill/>
+                      <a:headEnd/>
+                      <a:tailEnd/>
+                    </a:ln>
+                  </pic:spPr>
+                </pic:pic>
+              </a:graphicData>
+            </a:graphic>
+          </wp:inline>
+        </w:drawing>
+      </w:r>
     </w:p>
     <w:p>
       <w:pPr>
@@ -6456,7 +6486,35 @@
         </m:sSub>
       </m:oMath>
       <w:r>
-        <w:t xml:space="preserve">) over possible combination of median steepness and standard deviation of recruitment using the stock-recruitment parameters conversion function.</w:t>
+        <w:t xml:space="preserve">) over possible combination of median steepness and standard deviation of recruitment using the stock-recruitment parameters conversion function. Here,</w:t>
+      </w:r>
+      <w:r>
+        <w:t xml:space="preserve"> </w:t>
+      </w:r>
+      <m:oMath>
+        <m:r>
+          <m:t>h</m:t>
+        </m:r>
+      </m:oMath>
+      <w:r>
+        <w:t xml:space="preserve"> </w:t>
+      </w:r>
+      <w:r>
+        <w:t xml:space="preserve">is steepness in BAM and SS, but it's</w:t>
+      </w:r>
+      <w:r>
+        <w:t xml:space="preserve"> </w:t>
+      </w:r>
+      <m:oMath>
+        <m:r>
+          <m:t>α</m:t>
+        </m:r>
+      </m:oMath>
+      <w:r>
+        <w:t xml:space="preserve"> </w:t>
+      </w:r>
+      <w:r>
+        <w:t xml:space="preserve">from Dorn 2002.</w:t>
       </w:r>
     </w:p>
     <w:sectPr/>
@@ -6567,7 +6625,7 @@
     </w:lvl>
   </w:abstractNum>
   <w:abstractNum w:abstractNumId="990">
-    <w:nsid w:val="c54222e3"/>
+    <w:nsid w:val="60bdd84a"/>
     <w:multiLevelType w:val="multilevel"/>
     <w:lvl w:ilvl="0">
       <w:numFmt w:val="bullet"/>
@@ -6638,6 +6696,87 @@
     <w:lvl w:ilvl="6">
       <w:numFmt w:val="bullet"/>
       <w:lvlText w:val=" "/>
+      <w:lvlJc w:val="left"/>
+      <w:pPr>
+        <w:tabs>
+          <w:tab w:val="num" w:pos="4320"/>
+        </w:tabs>
+        <w:ind w:left="4800" w:hanging="480"/>
+      </w:pPr>
+    </w:lvl>
+  </w:abstractNum>
+  <w:abstractNum w:abstractNumId="991">
+    <w:nsid w:val="78aa8c19"/>
+    <w:multiLevelType w:val="multilevel"/>
+    <w:lvl w:ilvl="0">
+      <w:numFmt w:val="bullet"/>
+      <w:lvlText w:val="•"/>
+      <w:lvlJc w:val="left"/>
+      <w:pPr>
+        <w:tabs>
+          <w:tab w:val="num" w:pos="0"/>
+        </w:tabs>
+        <w:ind w:left="480" w:hanging="480"/>
+      </w:pPr>
+    </w:lvl>
+    <w:lvl w:ilvl="1">
+      <w:numFmt w:val="bullet"/>
+      <w:lvlText w:val="–"/>
+      <w:lvlJc w:val="left"/>
+      <w:pPr>
+        <w:tabs>
+          <w:tab w:val="num" w:pos="720"/>
+        </w:tabs>
+        <w:ind w:left="1200" w:hanging="480"/>
+      </w:pPr>
+    </w:lvl>
+    <w:lvl w:ilvl="2">
+      <w:numFmt w:val="bullet"/>
+      <w:lvlText w:val="•"/>
+      <w:lvlJc w:val="left"/>
+      <w:pPr>
+        <w:tabs>
+          <w:tab w:val="num" w:pos="1440"/>
+        </w:tabs>
+        <w:ind w:left="1920" w:hanging="480"/>
+      </w:pPr>
+    </w:lvl>
+    <w:lvl w:ilvl="3">
+      <w:numFmt w:val="bullet"/>
+      <w:lvlText w:val="–"/>
+      <w:lvlJc w:val="left"/>
+      <w:pPr>
+        <w:tabs>
+          <w:tab w:val="num" w:pos="2160"/>
+        </w:tabs>
+        <w:ind w:left="2640" w:hanging="480"/>
+      </w:pPr>
+    </w:lvl>
+    <w:lvl w:ilvl="4">
+      <w:numFmt w:val="bullet"/>
+      <w:lvlText w:val="•"/>
+      <w:lvlJc w:val="left"/>
+      <w:pPr>
+        <w:tabs>
+          <w:tab w:val="num" w:pos="2880"/>
+        </w:tabs>
+        <w:ind w:left="3360" w:hanging="480"/>
+      </w:pPr>
+    </w:lvl>
+    <w:lvl w:ilvl="5">
+      <w:numFmt w:val="bullet"/>
+      <w:lvlText w:val="–"/>
+      <w:lvlJc w:val="left"/>
+      <w:pPr>
+        <w:tabs>
+          <w:tab w:val="num" w:pos="3600"/>
+        </w:tabs>
+        <w:ind w:left="4080" w:hanging="480"/>
+      </w:pPr>
+    </w:lvl>
+    <w:lvl w:ilvl="6">
+      <w:numFmt w:val="bullet"/>
+      <w:lvlText w:val="•"/>
       <w:lvlJc w:val="left"/>
       <w:pPr>
         <w:tabs>
@@ -6652,6 +6791,9 @@
   </w:num>
   <w:num w:numId="1000">
     <w:abstractNumId w:val="990"/>
+  </w:num>
+  <w:num w:numId="1001">
+    <w:abstractNumId w:val="991"/>
   </w:num>
 </w:numbering>
 </file>

</xml_diff>